<commit_message>
Updated SEO metadata for Home, Shop, About pages
</commit_message>
<xml_diff>
--- a/مستند API محصولات فروشگاه.docx
+++ b/مستند API محصولات فروشگاه.docx
@@ -958,14 +958,49 @@
         <w:rPr>
           <w:rFonts w:cs="B Nazanin"/>
         </w:rPr>
+        <w:t>/products/{category}/{product-id}/main.jpg</w:t>
+      </w:r>
+    </w:p>
+    <w:p>
+      <w:pPr>
+        <w:ind w:left="360"/>
+        <w:rPr>
+          <w:rFonts w:cs="B Nazanin"/>
+        </w:rPr>
+      </w:pPr>
+      <w:r>
+        <w:rPr>
+          <w:rFonts w:cs="B Nazanin"/>
+          <w:rtl/>
+        </w:rPr>
         <w:t>/</w:t>
       </w:r>
-      <w:bookmarkStart w:id="0" w:name="_GoBack"/>
-      <w:r>
-        <w:rPr>
-          <w:rFonts w:cs="B Nazanin"/>
-        </w:rPr>
-        <w:t>products/{category}/{product-id}/main.jpg</w:t>
+      <w:proofErr w:type="spellStart"/>
+      <w:r>
+        <w:rPr>
+          <w:rFonts w:cs="B Nazanin"/>
+        </w:rPr>
+        <w:t>imgs</w:t>
+      </w:r>
+      <w:proofErr w:type="spellEnd"/>
+      <w:r>
+        <w:rPr>
+          <w:rFonts w:cs="B Nazanin"/>
+        </w:rPr>
+        <w:t>/products/{category}/{product-id}/</w:t>
+      </w:r>
+      <w:r>
+        <w:rPr>
+          <w:rFonts w:cs="B Nazanin"/>
+          <w:rtl/>
+        </w:rPr>
+        <w:t>1</w:t>
+      </w:r>
+      <w:r>
+        <w:rPr>
+          <w:rFonts w:cs="B Nazanin"/>
+        </w:rPr>
+        <w:t>.jpg</w:t>
       </w:r>
     </w:p>
     <w:p>
@@ -973,6 +1008,7 @@
         <w:ind w:left="360"/>
         <w:rPr>
           <w:rFonts w:cs="B Nazanin"/>
+          <w:rtl/>
         </w:rPr>
       </w:pPr>
       <w:r>
@@ -989,50 +1025,6 @@
         </w:rPr>
         <w:t>imgs</w:t>
       </w:r>
-      <w:proofErr w:type="spellEnd"/>
-      <w:r>
-        <w:rPr>
-          <w:rFonts w:cs="B Nazanin"/>
-        </w:rPr>
-        <w:t>/products/{category}/{product-id}/</w:t>
-      </w:r>
-      <w:r>
-        <w:rPr>
-          <w:rFonts w:cs="B Nazanin"/>
-          <w:rtl/>
-        </w:rPr>
-        <w:t>1</w:t>
-      </w:r>
-      <w:r>
-        <w:rPr>
-          <w:rFonts w:cs="B Nazanin"/>
-        </w:rPr>
-        <w:t>.jpg</w:t>
-      </w:r>
-    </w:p>
-    <w:p>
-      <w:pPr>
-        <w:ind w:left="360"/>
-        <w:rPr>
-          <w:rFonts w:cs="B Nazanin"/>
-          <w:rtl/>
-        </w:rPr>
-      </w:pPr>
-      <w:r>
-        <w:rPr>
-          <w:rFonts w:cs="B Nazanin"/>
-          <w:rtl/>
-        </w:rPr>
-        <w:t>/</w:t>
-      </w:r>
-      <w:proofErr w:type="spellStart"/>
-      <w:r>
-        <w:rPr>
-          <w:rFonts w:cs="B Nazanin"/>
-        </w:rPr>
-        <w:t>imgs</w:t>
-      </w:r>
-      <w:bookmarkEnd w:id="0"/>
       <w:proofErr w:type="spellEnd"/>
       <w:r>
         <w:rPr>
@@ -1074,6 +1066,639 @@
         </w:rPr>
       </w:pPr>
     </w:p>
+    <w:p>
+      <w:pPr>
+        <w:bidi/>
+        <w:rPr>
+          <w:rFonts w:cs="B Nazanin"/>
+          <w:sz w:val="24"/>
+          <w:szCs w:val="24"/>
+          <w:rtl/>
+        </w:rPr>
+      </w:pPr>
+    </w:p>
+    <w:p>
+      <w:pPr>
+        <w:bidi/>
+        <w:rPr>
+          <w:rFonts w:cs="B Nazanin"/>
+          <w:sz w:val="24"/>
+          <w:szCs w:val="24"/>
+          <w:rtl/>
+        </w:rPr>
+      </w:pPr>
+    </w:p>
+    <w:tbl>
+      <w:tblPr>
+        <w:tblW w:w="0" w:type="auto"/>
+        <w:tblCellSpacing w:w="15" w:type="dxa"/>
+        <w:tblCellMar>
+          <w:top w:w="15" w:type="dxa"/>
+          <w:left w:w="15" w:type="dxa"/>
+          <w:bottom w:w="15" w:type="dxa"/>
+          <w:right w:w="15" w:type="dxa"/>
+        </w:tblCellMar>
+        <w:tblLook w:val="04A0" w:firstRow="1" w:lastRow="0" w:firstColumn="1" w:lastColumn="0" w:noHBand="0" w:noVBand="1"/>
+      </w:tblPr>
+      <w:tblGrid>
+        <w:gridCol w:w="1787"/>
+        <w:gridCol w:w="7573"/>
+      </w:tblGrid>
+      <w:tr>
+        <w:trPr>
+          <w:tblHeader/>
+          <w:tblCellSpacing w:w="15" w:type="dxa"/>
+        </w:trPr>
+        <w:tc>
+          <w:tcPr>
+            <w:tcW w:w="0" w:type="auto"/>
+            <w:vAlign w:val="center"/>
+            <w:hideMark/>
+          </w:tcPr>
+          <w:p>
+            <w:pPr>
+              <w:bidi/>
+              <w:spacing w:after="0" w:line="240" w:lineRule="auto"/>
+              <w:jc w:val="center"/>
+              <w:rPr>
+                <w:rFonts w:ascii="Times New Roman" w:eastAsia="Times New Roman" w:hAnsi="Times New Roman" w:cs="Times New Roman"/>
+                <w:b/>
+                <w:bCs/>
+                <w:sz w:val="24"/>
+                <w:szCs w:val="24"/>
+              </w:rPr>
+            </w:pPr>
+            <w:bookmarkStart w:id="0" w:name="_GoBack" w:colFirst="0" w:colLast="1"/>
+            <w:r>
+              <w:rPr>
+                <w:rFonts w:ascii="Times New Roman" w:eastAsia="Times New Roman" w:hAnsi="Times New Roman" w:cs="Times New Roman"/>
+                <w:b/>
+                <w:bCs/>
+                <w:sz w:val="24"/>
+                <w:szCs w:val="24"/>
+                <w:rtl/>
+              </w:rPr>
+              <w:t>نوع اطلاعات</w:t>
+            </w:r>
+          </w:p>
+        </w:tc>
+        <w:tc>
+          <w:tcPr>
+            <w:tcW w:w="0" w:type="auto"/>
+            <w:vAlign w:val="center"/>
+            <w:hideMark/>
+          </w:tcPr>
+          <w:p>
+            <w:pPr>
+              <w:bidi/>
+              <w:spacing w:after="0" w:line="240" w:lineRule="auto"/>
+              <w:jc w:val="center"/>
+              <w:rPr>
+                <w:rFonts w:ascii="Times New Roman" w:eastAsia="Times New Roman" w:hAnsi="Times New Roman" w:cs="Times New Roman"/>
+                <w:b/>
+                <w:bCs/>
+                <w:sz w:val="24"/>
+                <w:szCs w:val="24"/>
+              </w:rPr>
+            </w:pPr>
+            <w:r>
+              <w:rPr>
+                <w:rFonts w:ascii="Times New Roman" w:eastAsia="Times New Roman" w:hAnsi="Times New Roman" w:cs="Times New Roman"/>
+                <w:b/>
+                <w:bCs/>
+                <w:sz w:val="24"/>
+                <w:szCs w:val="24"/>
+                <w:rtl/>
+              </w:rPr>
+              <w:t>مثال</w:t>
+            </w:r>
+          </w:p>
+        </w:tc>
+      </w:tr>
+      <w:tr>
+        <w:trPr>
+          <w:tblCellSpacing w:w="15" w:type="dxa"/>
+        </w:trPr>
+        <w:tc>
+          <w:tcPr>
+            <w:tcW w:w="0" w:type="auto"/>
+            <w:vAlign w:val="center"/>
+            <w:hideMark/>
+          </w:tcPr>
+          <w:p>
+            <w:pPr>
+              <w:bidi/>
+              <w:spacing w:after="0" w:line="240" w:lineRule="auto"/>
+              <w:rPr>
+                <w:rFonts w:ascii="Times New Roman" w:eastAsia="Times New Roman" w:hAnsi="Times New Roman" w:cs="Times New Roman"/>
+                <w:sz w:val="24"/>
+                <w:szCs w:val="24"/>
+              </w:rPr>
+            </w:pPr>
+            <w:r>
+              <w:rPr>
+                <w:rFonts w:ascii="Times New Roman" w:eastAsia="Times New Roman" w:hAnsi="Times New Roman" w:cs="Times New Roman"/>
+                <w:sz w:val="24"/>
+                <w:szCs w:val="24"/>
+                <w:rtl/>
+              </w:rPr>
+              <w:t>عنوان صفحه</w:t>
+            </w:r>
+          </w:p>
+        </w:tc>
+        <w:tc>
+          <w:tcPr>
+            <w:tcW w:w="0" w:type="auto"/>
+            <w:vAlign w:val="center"/>
+            <w:hideMark/>
+          </w:tcPr>
+          <w:p>
+            <w:pPr>
+              <w:bidi/>
+              <w:spacing w:after="0" w:line="240" w:lineRule="auto"/>
+              <w:rPr>
+                <w:rFonts w:ascii="Times New Roman" w:eastAsia="Times New Roman" w:hAnsi="Times New Roman" w:cs="Times New Roman"/>
+                <w:sz w:val="24"/>
+                <w:szCs w:val="24"/>
+              </w:rPr>
+            </w:pPr>
+            <w:r>
+              <w:rPr>
+                <w:rFonts w:ascii="Times New Roman" w:eastAsia="Times New Roman" w:hAnsi="Times New Roman" w:cs="Times New Roman"/>
+                <w:sz w:val="24"/>
+                <w:szCs w:val="24"/>
+                <w:rtl/>
+              </w:rPr>
+              <w:t>فروشگاه آنلاین</w:t>
+            </w:r>
+            <w:r>
+              <w:rPr>
+                <w:rFonts w:ascii="Times New Roman" w:eastAsia="Times New Roman" w:hAnsi="Times New Roman" w:cs="Times New Roman"/>
+                <w:sz w:val="24"/>
+                <w:szCs w:val="24"/>
+              </w:rPr>
+              <w:t xml:space="preserve"> </w:t>
+            </w:r>
+            <w:proofErr w:type="spellStart"/>
+            <w:r>
+              <w:rPr>
+                <w:rFonts w:ascii="Times New Roman" w:eastAsia="Times New Roman" w:hAnsi="Times New Roman" w:cs="Times New Roman"/>
+                <w:sz w:val="24"/>
+                <w:szCs w:val="24"/>
+              </w:rPr>
+              <w:t>BabyLife</w:t>
+            </w:r>
+            <w:proofErr w:type="spellEnd"/>
+            <w:r>
+              <w:rPr>
+                <w:rFonts w:ascii="Times New Roman" w:eastAsia="Times New Roman" w:hAnsi="Times New Roman" w:cs="Times New Roman"/>
+                <w:sz w:val="24"/>
+                <w:szCs w:val="24"/>
+              </w:rPr>
+              <w:t xml:space="preserve"> - </w:t>
+            </w:r>
+            <w:r>
+              <w:rPr>
+                <w:rFonts w:ascii="Times New Roman" w:eastAsia="Times New Roman" w:hAnsi="Times New Roman" w:cs="Times New Roman"/>
+                <w:sz w:val="24"/>
+                <w:szCs w:val="24"/>
+                <w:rtl/>
+              </w:rPr>
+              <w:t>محصولات با کیفیت</w:t>
+            </w:r>
+          </w:p>
+        </w:tc>
+      </w:tr>
+      <w:tr>
+        <w:trPr>
+          <w:tblCellSpacing w:w="15" w:type="dxa"/>
+        </w:trPr>
+        <w:tc>
+          <w:tcPr>
+            <w:tcW w:w="0" w:type="auto"/>
+            <w:vAlign w:val="center"/>
+            <w:hideMark/>
+          </w:tcPr>
+          <w:p>
+            <w:pPr>
+              <w:bidi/>
+              <w:spacing w:after="0" w:line="240" w:lineRule="auto"/>
+              <w:rPr>
+                <w:rFonts w:ascii="Times New Roman" w:eastAsia="Times New Roman" w:hAnsi="Times New Roman" w:cs="Times New Roman"/>
+                <w:sz w:val="24"/>
+                <w:szCs w:val="24"/>
+              </w:rPr>
+            </w:pPr>
+            <w:r>
+              <w:rPr>
+                <w:rFonts w:ascii="Times New Roman" w:eastAsia="Times New Roman" w:hAnsi="Times New Roman" w:cs="Times New Roman"/>
+                <w:sz w:val="24"/>
+                <w:szCs w:val="24"/>
+                <w:rtl/>
+              </w:rPr>
+              <w:t>توضیحات</w:t>
+            </w:r>
+          </w:p>
+        </w:tc>
+        <w:tc>
+          <w:tcPr>
+            <w:tcW w:w="0" w:type="auto"/>
+            <w:vAlign w:val="center"/>
+            <w:hideMark/>
+          </w:tcPr>
+          <w:p>
+            <w:pPr>
+              <w:bidi/>
+              <w:spacing w:after="0" w:line="240" w:lineRule="auto"/>
+              <w:rPr>
+                <w:rFonts w:ascii="Times New Roman" w:eastAsia="Times New Roman" w:hAnsi="Times New Roman" w:cs="Times New Roman"/>
+                <w:sz w:val="24"/>
+                <w:szCs w:val="24"/>
+              </w:rPr>
+            </w:pPr>
+            <w:proofErr w:type="spellStart"/>
+            <w:r>
+              <w:rPr>
+                <w:rFonts w:ascii="Times New Roman" w:eastAsia="Times New Roman" w:hAnsi="Times New Roman" w:cs="Times New Roman"/>
+                <w:sz w:val="24"/>
+                <w:szCs w:val="24"/>
+              </w:rPr>
+              <w:t>BabyLife</w:t>
+            </w:r>
+            <w:proofErr w:type="spellEnd"/>
+            <w:r>
+              <w:rPr>
+                <w:rFonts w:ascii="Times New Roman" w:eastAsia="Times New Roman" w:hAnsi="Times New Roman" w:cs="Times New Roman"/>
+                <w:sz w:val="24"/>
+                <w:szCs w:val="24"/>
+              </w:rPr>
+              <w:t xml:space="preserve"> </w:t>
+            </w:r>
+            <w:r>
+              <w:rPr>
+                <w:rFonts w:ascii="Times New Roman" w:eastAsia="Times New Roman" w:hAnsi="Times New Roman" w:cs="Times New Roman"/>
+                <w:sz w:val="24"/>
+                <w:szCs w:val="24"/>
+                <w:rtl/>
+              </w:rPr>
+              <w:t>بهترین فروشگاه آنلاین برای خرید محصولات با کیفیت. ارسال سریع و تضمین رضایت</w:t>
+            </w:r>
+            <w:r>
+              <w:rPr>
+                <w:rFonts w:ascii="Times New Roman" w:eastAsia="Times New Roman" w:hAnsi="Times New Roman" w:cs="Times New Roman"/>
+                <w:sz w:val="24"/>
+                <w:szCs w:val="24"/>
+              </w:rPr>
+              <w:t>.</w:t>
+            </w:r>
+          </w:p>
+        </w:tc>
+      </w:tr>
+      <w:tr>
+        <w:trPr>
+          <w:tblCellSpacing w:w="15" w:type="dxa"/>
+        </w:trPr>
+        <w:tc>
+          <w:tcPr>
+            <w:tcW w:w="0" w:type="auto"/>
+            <w:vAlign w:val="center"/>
+            <w:hideMark/>
+          </w:tcPr>
+          <w:p>
+            <w:pPr>
+              <w:bidi/>
+              <w:spacing w:after="0" w:line="240" w:lineRule="auto"/>
+              <w:rPr>
+                <w:rFonts w:ascii="Times New Roman" w:eastAsia="Times New Roman" w:hAnsi="Times New Roman" w:cs="Times New Roman"/>
+                <w:sz w:val="24"/>
+                <w:szCs w:val="24"/>
+              </w:rPr>
+            </w:pPr>
+            <w:r>
+              <w:rPr>
+                <w:rFonts w:ascii="Times New Roman" w:eastAsia="Times New Roman" w:hAnsi="Times New Roman" w:cs="Times New Roman"/>
+                <w:sz w:val="24"/>
+                <w:szCs w:val="24"/>
+                <w:rtl/>
+              </w:rPr>
+              <w:t>کلمات کلیدی</w:t>
+            </w:r>
+          </w:p>
+        </w:tc>
+        <w:tc>
+          <w:tcPr>
+            <w:tcW w:w="0" w:type="auto"/>
+            <w:vAlign w:val="center"/>
+            <w:hideMark/>
+          </w:tcPr>
+          <w:p>
+            <w:pPr>
+              <w:bidi/>
+              <w:spacing w:after="0" w:line="240" w:lineRule="auto"/>
+              <w:rPr>
+                <w:rFonts w:ascii="Times New Roman" w:eastAsia="Times New Roman" w:hAnsi="Times New Roman" w:cs="Times New Roman"/>
+                <w:sz w:val="24"/>
+                <w:szCs w:val="24"/>
+              </w:rPr>
+            </w:pPr>
+            <w:r>
+              <w:rPr>
+                <w:rFonts w:ascii="Times New Roman" w:eastAsia="Times New Roman" w:hAnsi="Times New Roman" w:cs="Times New Roman"/>
+                <w:sz w:val="24"/>
+                <w:szCs w:val="24"/>
+                <w:rtl/>
+              </w:rPr>
+              <w:t>فروشگاه آنلاین</w:t>
+            </w:r>
+            <w:r>
+              <w:rPr>
+                <w:rFonts w:ascii="Times New Roman" w:eastAsia="Times New Roman" w:hAnsi="Times New Roman" w:cs="Times New Roman"/>
+                <w:sz w:val="24"/>
+                <w:szCs w:val="24"/>
+              </w:rPr>
+              <w:t xml:space="preserve">, </w:t>
+            </w:r>
+            <w:proofErr w:type="spellStart"/>
+            <w:r>
+              <w:rPr>
+                <w:rFonts w:ascii="Times New Roman" w:eastAsia="Times New Roman" w:hAnsi="Times New Roman" w:cs="Times New Roman"/>
+                <w:sz w:val="24"/>
+                <w:szCs w:val="24"/>
+              </w:rPr>
+              <w:t>BabyLife</w:t>
+            </w:r>
+            <w:proofErr w:type="spellEnd"/>
+            <w:r>
+              <w:rPr>
+                <w:rFonts w:ascii="Times New Roman" w:eastAsia="Times New Roman" w:hAnsi="Times New Roman" w:cs="Times New Roman"/>
+                <w:sz w:val="24"/>
+                <w:szCs w:val="24"/>
+              </w:rPr>
+              <w:t xml:space="preserve">, </w:t>
+            </w:r>
+            <w:r>
+              <w:rPr>
+                <w:rFonts w:ascii="Times New Roman" w:eastAsia="Times New Roman" w:hAnsi="Times New Roman" w:cs="Times New Roman"/>
+                <w:sz w:val="24"/>
+                <w:szCs w:val="24"/>
+                <w:rtl/>
+              </w:rPr>
+              <w:t>خرید محصولات, محصولات با کیفیت</w:t>
+            </w:r>
+          </w:p>
+        </w:tc>
+      </w:tr>
+      <w:tr>
+        <w:trPr>
+          <w:tblCellSpacing w:w="15" w:type="dxa"/>
+        </w:trPr>
+        <w:tc>
+          <w:tcPr>
+            <w:tcW w:w="0" w:type="auto"/>
+            <w:vAlign w:val="center"/>
+            <w:hideMark/>
+          </w:tcPr>
+          <w:p>
+            <w:pPr>
+              <w:bidi/>
+              <w:spacing w:after="0" w:line="240" w:lineRule="auto"/>
+              <w:rPr>
+                <w:rFonts w:ascii="Times New Roman" w:eastAsia="Times New Roman" w:hAnsi="Times New Roman" w:cs="Times New Roman"/>
+                <w:sz w:val="24"/>
+                <w:szCs w:val="24"/>
+              </w:rPr>
+            </w:pPr>
+            <w:r>
+              <w:rPr>
+                <w:rFonts w:ascii="Times New Roman" w:eastAsia="Times New Roman" w:hAnsi="Times New Roman" w:cs="Times New Roman"/>
+                <w:sz w:val="24"/>
+                <w:szCs w:val="24"/>
+              </w:rPr>
+              <w:t xml:space="preserve">URL </w:t>
+            </w:r>
+            <w:r>
+              <w:rPr>
+                <w:rFonts w:ascii="Times New Roman" w:eastAsia="Times New Roman" w:hAnsi="Times New Roman" w:cs="Times New Roman"/>
+                <w:sz w:val="24"/>
+                <w:szCs w:val="24"/>
+                <w:rtl/>
+              </w:rPr>
+              <w:t>صفحه</w:t>
+            </w:r>
+          </w:p>
+        </w:tc>
+        <w:tc>
+          <w:tcPr>
+            <w:tcW w:w="0" w:type="auto"/>
+            <w:vAlign w:val="center"/>
+            <w:hideMark/>
+          </w:tcPr>
+          <w:p>
+            <w:pPr>
+              <w:bidi/>
+              <w:spacing w:after="0" w:line="240" w:lineRule="auto"/>
+              <w:rPr>
+                <w:rFonts w:ascii="Times New Roman" w:eastAsia="Times New Roman" w:hAnsi="Times New Roman" w:cs="Times New Roman"/>
+                <w:sz w:val="24"/>
+                <w:szCs w:val="24"/>
+              </w:rPr>
+            </w:pPr>
+            <w:hyperlink r:id="rId5" w:tgtFrame="_new" w:history="1">
+              <w:r>
+                <w:rPr>
+                  <w:rFonts w:ascii="Times New Roman" w:eastAsia="Times New Roman" w:hAnsi="Times New Roman" w:cs="Times New Roman"/>
+                  <w:color w:val="0000FF"/>
+                  <w:sz w:val="24"/>
+                  <w:szCs w:val="24"/>
+                  <w:u w:val="single"/>
+                </w:rPr>
+                <w:t>https://www.BabyLife.com</w:t>
+              </w:r>
+            </w:hyperlink>
+          </w:p>
+        </w:tc>
+      </w:tr>
+      <w:tr>
+        <w:trPr>
+          <w:tblCellSpacing w:w="15" w:type="dxa"/>
+        </w:trPr>
+        <w:tc>
+          <w:tcPr>
+            <w:tcW w:w="0" w:type="auto"/>
+            <w:vAlign w:val="center"/>
+            <w:hideMark/>
+          </w:tcPr>
+          <w:p>
+            <w:pPr>
+              <w:bidi/>
+              <w:spacing w:after="0" w:line="240" w:lineRule="auto"/>
+              <w:rPr>
+                <w:rFonts w:ascii="Times New Roman" w:eastAsia="Times New Roman" w:hAnsi="Times New Roman" w:cs="Times New Roman"/>
+                <w:sz w:val="24"/>
+                <w:szCs w:val="24"/>
+              </w:rPr>
+            </w:pPr>
+            <w:r>
+              <w:rPr>
+                <w:rFonts w:ascii="Times New Roman" w:eastAsia="Times New Roman" w:hAnsi="Times New Roman" w:cs="Times New Roman"/>
+                <w:sz w:val="24"/>
+                <w:szCs w:val="24"/>
+                <w:rtl/>
+              </w:rPr>
+              <w:t>تصویر اشتراک گذاری</w:t>
+            </w:r>
+          </w:p>
+        </w:tc>
+        <w:tc>
+          <w:tcPr>
+            <w:tcW w:w="0" w:type="auto"/>
+            <w:vAlign w:val="center"/>
+            <w:hideMark/>
+          </w:tcPr>
+          <w:p>
+            <w:pPr>
+              <w:bidi/>
+              <w:spacing w:after="0" w:line="240" w:lineRule="auto"/>
+              <w:rPr>
+                <w:rFonts w:ascii="Times New Roman" w:eastAsia="Times New Roman" w:hAnsi="Times New Roman" w:cs="Times New Roman"/>
+                <w:sz w:val="24"/>
+                <w:szCs w:val="24"/>
+              </w:rPr>
+            </w:pPr>
+            <w:hyperlink r:id="rId6" w:tgtFrame="_new" w:history="1">
+              <w:r>
+                <w:rPr>
+                  <w:rFonts w:ascii="Times New Roman" w:eastAsia="Times New Roman" w:hAnsi="Times New Roman" w:cs="Times New Roman"/>
+                  <w:color w:val="0000FF"/>
+                  <w:sz w:val="24"/>
+                  <w:szCs w:val="24"/>
+                  <w:u w:val="single"/>
+                </w:rPr>
+                <w:t>https://www.BabyLife.com/og-image.jpg</w:t>
+              </w:r>
+            </w:hyperlink>
+          </w:p>
+        </w:tc>
+      </w:tr>
+      <w:tr>
+        <w:trPr>
+          <w:tblCellSpacing w:w="15" w:type="dxa"/>
+        </w:trPr>
+        <w:tc>
+          <w:tcPr>
+            <w:tcW w:w="0" w:type="auto"/>
+            <w:vAlign w:val="center"/>
+            <w:hideMark/>
+          </w:tcPr>
+          <w:p>
+            <w:pPr>
+              <w:bidi/>
+              <w:spacing w:after="0" w:line="240" w:lineRule="auto"/>
+              <w:rPr>
+                <w:rFonts w:ascii="Times New Roman" w:eastAsia="Times New Roman" w:hAnsi="Times New Roman" w:cs="Times New Roman"/>
+                <w:sz w:val="24"/>
+                <w:szCs w:val="24"/>
+              </w:rPr>
+            </w:pPr>
+            <w:r>
+              <w:rPr>
+                <w:rFonts w:ascii="Times New Roman" w:eastAsia="Times New Roman" w:hAnsi="Times New Roman" w:cs="Times New Roman"/>
+                <w:sz w:val="24"/>
+                <w:szCs w:val="24"/>
+                <w:rtl/>
+              </w:rPr>
+              <w:t>نویسنده</w:t>
+            </w:r>
+          </w:p>
+        </w:tc>
+        <w:tc>
+          <w:tcPr>
+            <w:tcW w:w="0" w:type="auto"/>
+            <w:vAlign w:val="center"/>
+            <w:hideMark/>
+          </w:tcPr>
+          <w:p>
+            <w:pPr>
+              <w:bidi/>
+              <w:spacing w:after="0" w:line="240" w:lineRule="auto"/>
+              <w:rPr>
+                <w:rFonts w:ascii="Times New Roman" w:eastAsia="Times New Roman" w:hAnsi="Times New Roman" w:cs="Times New Roman"/>
+                <w:sz w:val="24"/>
+                <w:szCs w:val="24"/>
+              </w:rPr>
+            </w:pPr>
+            <w:proofErr w:type="spellStart"/>
+            <w:r>
+              <w:rPr>
+                <w:rFonts w:ascii="Times New Roman" w:eastAsia="Times New Roman" w:hAnsi="Times New Roman" w:cs="Times New Roman"/>
+                <w:sz w:val="24"/>
+                <w:szCs w:val="24"/>
+              </w:rPr>
+              <w:t>BabyLife</w:t>
+            </w:r>
+            <w:proofErr w:type="spellEnd"/>
+          </w:p>
+        </w:tc>
+      </w:tr>
+      <w:tr>
+        <w:trPr>
+          <w:tblCellSpacing w:w="15" w:type="dxa"/>
+        </w:trPr>
+        <w:tc>
+          <w:tcPr>
+            <w:tcW w:w="0" w:type="auto"/>
+            <w:vAlign w:val="center"/>
+            <w:hideMark/>
+          </w:tcPr>
+          <w:p>
+            <w:pPr>
+              <w:bidi/>
+              <w:spacing w:after="0" w:line="240" w:lineRule="auto"/>
+              <w:rPr>
+                <w:rFonts w:ascii="Times New Roman" w:eastAsia="Times New Roman" w:hAnsi="Times New Roman" w:cs="Times New Roman"/>
+                <w:sz w:val="24"/>
+                <w:szCs w:val="24"/>
+              </w:rPr>
+            </w:pPr>
+            <w:r>
+              <w:rPr>
+                <w:rFonts w:ascii="Times New Roman" w:eastAsia="Times New Roman" w:hAnsi="Times New Roman" w:cs="Times New Roman"/>
+                <w:sz w:val="24"/>
+                <w:szCs w:val="24"/>
+              </w:rPr>
+              <w:t>Robots</w:t>
+            </w:r>
+          </w:p>
+        </w:tc>
+        <w:tc>
+          <w:tcPr>
+            <w:tcW w:w="0" w:type="auto"/>
+            <w:vAlign w:val="center"/>
+            <w:hideMark/>
+          </w:tcPr>
+          <w:p>
+            <w:pPr>
+              <w:bidi/>
+              <w:spacing w:after="0" w:line="240" w:lineRule="auto"/>
+              <w:rPr>
+                <w:rFonts w:ascii="Times New Roman" w:eastAsia="Times New Roman" w:hAnsi="Times New Roman" w:cs="Times New Roman"/>
+                <w:sz w:val="24"/>
+                <w:szCs w:val="24"/>
+              </w:rPr>
+            </w:pPr>
+            <w:r>
+              <w:rPr>
+                <w:rFonts w:ascii="Times New Roman" w:eastAsia="Times New Roman" w:hAnsi="Times New Roman" w:cs="Times New Roman"/>
+                <w:sz w:val="24"/>
+                <w:szCs w:val="24"/>
+              </w:rPr>
+              <w:t>index, follow</w:t>
+            </w:r>
+          </w:p>
+        </w:tc>
+      </w:tr>
+      <w:bookmarkEnd w:id="0"/>
+    </w:tbl>
     <w:p>
       <w:pPr>
         <w:bidi/>
@@ -1907,6 +2532,18 @@
       <w:szCs w:val="20"/>
     </w:rPr>
   </w:style>
+  <w:style w:type="character" w:styleId="Hyperlink">
+    <w:name w:val="Hyperlink"/>
+    <w:basedOn w:val="DefaultParagraphFont"/>
+    <w:uiPriority w:val="99"/>
+    <w:semiHidden/>
+    <w:unhideWhenUsed/>
+    <w:rsid w:val="001D3BBF"/>
+    <w:rPr>
+      <w:color w:val="0000FF"/>
+      <w:u w:val="single"/>
+    </w:rPr>
+  </w:style>
 </w:styles>
 </file>
 

</xml_diff>